<commit_message>
how to setup drupal on your wamp
</commit_message>
<xml_diff>
--- a/drupal/_docs/SettingUp Dev Environment.docx
+++ b/drupal/_docs/SettingUp Dev Environment.docx
@@ -14,7 +14,15 @@
     </w:p>
     <w:p>
       <w:r>
-        <w:t>1. Install Aptana Studio 3</w:t>
+        <w:t xml:space="preserve">1. Install </w:t>
+      </w:r>
+      <w:proofErr w:type="spellStart"/>
+      <w:r>
+        <w:t>Aptana</w:t>
+      </w:r>
+      <w:proofErr w:type="spellEnd"/>
+      <w:r>
+        <w:t xml:space="preserve"> Studio 3</w:t>
       </w:r>
     </w:p>
     <w:p>
@@ -58,30 +66,58 @@
     </w:p>
     <w:p>
       <w:r>
-        <w:t>5. go to "Window&gt; Show View&gt; Project Explorer"</w:t>
-      </w:r>
-    </w:p>
-    <w:p>
-      <w:r>
-        <w:t>6. view the files from git local copy</w:t>
-      </w:r>
-    </w:p>
-    <w:p>
-      <w:r>
-        <w:t>7. try to commit</w:t>
+        <w:t xml:space="preserve">5. </w:t>
+      </w:r>
+      <w:proofErr w:type="gramStart"/>
+      <w:r>
+        <w:t>go</w:t>
+      </w:r>
+      <w:proofErr w:type="gramEnd"/>
+      <w:r>
+        <w:t xml:space="preserve"> to "Window&gt; Show View&gt; Project Explorer"</w:t>
+      </w:r>
+    </w:p>
+    <w:p>
+      <w:r>
+        <w:t xml:space="preserve">6. </w:t>
+      </w:r>
+      <w:proofErr w:type="gramStart"/>
+      <w:r>
+        <w:t>view</w:t>
+      </w:r>
+      <w:proofErr w:type="gramEnd"/>
+      <w:r>
+        <w:t xml:space="preserve"> the files from git local copy</w:t>
+      </w:r>
+    </w:p>
+    <w:p>
+      <w:r>
+        <w:t xml:space="preserve">7. </w:t>
+      </w:r>
+      <w:proofErr w:type="gramStart"/>
+      <w:r>
+        <w:t>try</w:t>
+      </w:r>
+      <w:proofErr w:type="gramEnd"/>
+      <w:r>
+        <w:t xml:space="preserve"> to commit</w:t>
       </w:r>
     </w:p>
     <w:p/>
     <w:p>
+      <w:proofErr w:type="gramStart"/>
       <w:r>
         <w:t xml:space="preserve">How to set-up </w:t>
       </w:r>
+      <w:proofErr w:type="spellStart"/>
       <w:r>
         <w:t>drupal</w:t>
       </w:r>
+      <w:proofErr w:type="spellEnd"/>
       <w:r>
         <w:t>.</w:t>
       </w:r>
+      <w:proofErr w:type="gramEnd"/>
     </w:p>
     <w:p>
       <w:pPr>
@@ -92,27 +128,73 @@
         </w:numPr>
       </w:pPr>
       <w:r>
-        <w:t>Restore drupal database to wamp’s MySql Server</w:t>
+        <w:t xml:space="preserve">Restore </w:t>
+      </w:r>
+      <w:proofErr w:type="spellStart"/>
+      <w:r>
+        <w:t>drupal</w:t>
+      </w:r>
+      <w:proofErr w:type="spellEnd"/>
+      <w:r>
+        <w:t xml:space="preserve"> database to </w:t>
+      </w:r>
+      <w:proofErr w:type="spellStart"/>
+      <w:r>
+        <w:t>wamp’s</w:t>
+      </w:r>
+      <w:proofErr w:type="spellEnd"/>
+      <w:r>
+        <w:t xml:space="preserve"> </w:t>
+      </w:r>
+      <w:proofErr w:type="spellStart"/>
+      <w:r>
+        <w:t>MySql</w:t>
+      </w:r>
+      <w:proofErr w:type="spellEnd"/>
+      <w:r>
+        <w:t xml:space="preserve"> Server</w:t>
       </w:r>
     </w:p>
     <w:p>
       <w:pPr>
         <w:pStyle w:val="ListParagraph"/>
         <w:numPr>
-          <w:ilvl w:val="0"/>
+          <w:ilvl w:val="1"/>
           <w:numId w:val="2"/>
         </w:numPr>
       </w:pPr>
+      <w:r>
+        <w:t xml:space="preserve">Access </w:t>
+      </w:r>
+      <w:hyperlink r:id="rId5" w:history="1">
+        <w:r>
+          <w:rPr>
+            <w:rStyle w:val="Hyperlink"/>
+          </w:rPr>
+          <w:t>http://localhost/phpmyadmin</w:t>
+        </w:r>
+      </w:hyperlink>
     </w:p>
     <w:p>
       <w:pPr>
         <w:pStyle w:val="ListParagraph"/>
-      </w:pPr>
-    </w:p>
-    <w:p/>
-    <w:p/>
-    <w:p/>
-    <w:p/>
+        <w:numPr>
+          <w:ilvl w:val="1"/>
+          <w:numId w:val="2"/>
+        </w:numPr>
+      </w:pPr>
+      <w:r>
+        <w:t xml:space="preserve">Go to Import tab and browse for the </w:t>
+      </w:r>
+      <w:proofErr w:type="spellStart"/>
+      <w:r>
+        <w:t>drupal</w:t>
+      </w:r>
+      <w:proofErr w:type="spellEnd"/>
+      <w:r>
+        <w:t xml:space="preserve"> database to restore, located at </w:t>
+      </w:r>
+    </w:p>
     <w:p>
       <w:r>
         <w:rPr>
@@ -122,9 +204,46 @@
         <w:lastRenderedPageBreak/>
         <w:drawing>
           <wp:inline distT="0" distB="0" distL="0" distR="0">
+            <wp:extent cx="5943600" cy="2374265"/>
+            <wp:effectExtent l="19050" t="0" r="0" b="0"/>
+            <wp:docPr id="3" name="Picture 2"/>
+            <wp:cNvGraphicFramePr/>
+            <a:graphic xmlns:a="http://schemas.openxmlformats.org/drawingml/2006/main">
+              <a:graphicData uri="http://schemas.openxmlformats.org/drawingml/2006/picture">
+                <pic:pic xmlns:pic="http://schemas.openxmlformats.org/drawingml/2006/picture">
+                  <pic:nvPicPr>
+                    <pic:cNvPr id="0" name=""/>
+                    <pic:cNvPicPr/>
+                  </pic:nvPicPr>
+                  <pic:blipFill>
+                    <a:blip r:embed="rId6" cstate="print"/>
+                    <a:stretch>
+                      <a:fillRect/>
+                    </a:stretch>
+                  </pic:blipFill>
+                  <pic:spPr>
+                    <a:xfrm>
+                      <a:off x="0" y="0"/>
+                      <a:ext cx="5943600" cy="2374265"/>
+                    </a:xfrm>
+                    <a:prstGeom prst="rect">
+                      <a:avLst/>
+                    </a:prstGeom>
+                  </pic:spPr>
+                </pic:pic>
+              </a:graphicData>
+            </a:graphic>
+          </wp:inline>
+        </w:drawing>
+      </w:r>
+    </w:p>
+    <w:p>
+      <w:r>
+        <w:drawing>
+          <wp:inline distT="0" distB="0" distL="0" distR="0">
             <wp:extent cx="5943600" cy="1496756"/>
             <wp:effectExtent l="19050" t="0" r="0" b="0"/>
-            <wp:docPr id="1" name="Picture 1"/>
+            <wp:docPr id="2" name="Picture 1"/>
             <wp:cNvGraphicFramePr>
               <a:graphicFrameLocks xmlns:a="http://schemas.openxmlformats.org/drawingml/2006/main" noChangeAspect="1"/>
             </wp:cNvGraphicFramePr>
@@ -138,7 +257,7 @@
                     </pic:cNvPicPr>
                   </pic:nvPicPr>
                   <pic:blipFill>
-                    <a:blip r:embed="rId5" cstate="print"/>
+                    <a:blip r:embed="rId7" cstate="print"/>
                     <a:srcRect/>
                     <a:stretch>
                       <a:fillRect/>
@@ -167,6 +286,34 @@
         </w:drawing>
       </w:r>
     </w:p>
+    <w:p>
+      <w:pPr>
+        <w:pStyle w:val="ListParagraph"/>
+        <w:numPr>
+          <w:ilvl w:val="1"/>
+          <w:numId w:val="2"/>
+        </w:numPr>
+      </w:pPr>
+    </w:p>
+    <w:p>
+      <w:pPr>
+        <w:pStyle w:val="ListParagraph"/>
+        <w:numPr>
+          <w:ilvl w:val="1"/>
+          <w:numId w:val="2"/>
+        </w:numPr>
+      </w:pPr>
+    </w:p>
+    <w:p>
+      <w:pPr>
+        <w:pStyle w:val="ListParagraph"/>
+      </w:pPr>
+    </w:p>
+    <w:p/>
+    <w:p/>
+    <w:p/>
+    <w:p/>
+    <w:p/>
     <w:sectPr>
       <w:pgSz w:w="12240" w:h="15840"/>
       <w:pgMar w:top="1440" w:right="1440" w:bottom="1440" w:left="1440" w:header="720" w:footer="720" w:gutter="0"/>
@@ -195,7 +342,7 @@
         <w:rFonts w:hint="default"/>
       </w:rPr>
     </w:lvl>
-    <w:lvl w:ilvl="1" w:tplc="34090019" w:tentative="1">
+    <w:lvl w:ilvl="1" w:tplc="34090019">
       <w:start w:val="1"/>
       <w:numFmt w:val="lowerLetter"/>
       <w:lvlText w:val="%2."/>
@@ -595,6 +742,17 @@
       <w:ind w:left="720"/>
       <w:contextualSpacing/>
     </w:pPr>
+  </w:style>
+  <w:style w:type="character" w:styleId="Hyperlink">
+    <w:name w:val="Hyperlink"/>
+    <w:basedOn w:val="DefaultParagraphFont"/>
+    <w:uiPriority w:val="99"/>
+    <w:unhideWhenUsed/>
+    <w:rsid w:val="00BA342A"/>
+    <w:rPr>
+      <w:color w:val="0000FF" w:themeColor="hyperlink"/>
+      <w:u w:val="single"/>
+    </w:rPr>
   </w:style>
 </w:styles>
 </file>

</xml_diff>